<commit_message>
Added answer for question 3 and 5
</commit_message>
<xml_diff>
--- a/Lab1.1.docx
+++ b/Lab1.1.docx
@@ -7,7 +7,7 @@
         <w:autoSpaceDE w:val="0"/>
         <w:autoSpaceDN w:val="0"/>
         <w:adjustRightInd w:val="0"/>
-        <w:spacing w:after="240"/>
+        <w:spacing w:after="240" w:line="360" w:lineRule="auto"/>
         <w:ind w:right="-5459"/>
         <w:rPr>
           <w:rFonts w:ascii="Times-Roman" w:hAnsi="Times-Roman" w:cs="Times-Roman"/>
@@ -44,15 +44,16 @@
     </w:p>
     <w:p>
       <w:pPr>
+        <w:pStyle w:val="ListParagraph"/>
         <w:numPr>
           <w:ilvl w:val="0"/>
-          <w:numId w:val="1"/>
+          <w:numId w:val="7"/>
         </w:numPr>
         <w:autoSpaceDE w:val="0"/>
         <w:autoSpaceDN w:val="0"/>
         <w:adjustRightInd w:val="0"/>
-        <w:spacing w:after="240"/>
-        <w:ind w:left="0" w:right="-5459" w:firstLine="0"/>
+        <w:spacing w:after="240" w:line="360" w:lineRule="auto"/>
+        <w:ind w:right="-5459"/>
         <w:rPr>
           <w:rFonts w:ascii="Times-Roman" w:hAnsi="Times-Roman" w:cs="Times-Roman"/>
           <w:kern w:val="0"/>
@@ -70,15 +71,16 @@
     </w:p>
     <w:p>
       <w:pPr>
+        <w:pStyle w:val="ListParagraph"/>
         <w:numPr>
           <w:ilvl w:val="0"/>
-          <w:numId w:val="1"/>
+          <w:numId w:val="7"/>
         </w:numPr>
         <w:autoSpaceDE w:val="0"/>
         <w:autoSpaceDN w:val="0"/>
         <w:adjustRightInd w:val="0"/>
-        <w:spacing w:after="240"/>
-        <w:ind w:left="0" w:right="-5459" w:firstLine="0"/>
+        <w:spacing w:after="240" w:line="360" w:lineRule="auto"/>
+        <w:ind w:right="-5459"/>
         <w:rPr>
           <w:rFonts w:ascii="Times-Roman" w:hAnsi="Times-Roman" w:cs="Times-Roman"/>
           <w:kern w:val="0"/>
@@ -96,15 +98,16 @@
     </w:p>
     <w:p>
       <w:pPr>
+        <w:pStyle w:val="ListParagraph"/>
         <w:numPr>
           <w:ilvl w:val="0"/>
-          <w:numId w:val="1"/>
+          <w:numId w:val="7"/>
         </w:numPr>
         <w:autoSpaceDE w:val="0"/>
         <w:autoSpaceDN w:val="0"/>
         <w:adjustRightInd w:val="0"/>
-        <w:spacing w:after="240"/>
-        <w:ind w:left="0" w:right="-5459" w:firstLine="0"/>
+        <w:spacing w:after="240" w:line="360" w:lineRule="auto"/>
+        <w:ind w:right="-5459"/>
         <w:rPr>
           <w:rFonts w:ascii="Times-Roman" w:hAnsi="Times-Roman" w:cs="Times-Roman"/>
           <w:kern w:val="0"/>
@@ -122,15 +125,16 @@
     </w:p>
     <w:p>
       <w:pPr>
+        <w:pStyle w:val="ListParagraph"/>
         <w:numPr>
           <w:ilvl w:val="0"/>
-          <w:numId w:val="1"/>
+          <w:numId w:val="7"/>
         </w:numPr>
         <w:autoSpaceDE w:val="0"/>
         <w:autoSpaceDN w:val="0"/>
         <w:adjustRightInd w:val="0"/>
-        <w:spacing w:after="240"/>
-        <w:ind w:left="0" w:right="-5459" w:firstLine="0"/>
+        <w:spacing w:after="240" w:line="360" w:lineRule="auto"/>
+        <w:ind w:right="-5459"/>
         <w:rPr>
           <w:rFonts w:ascii="Times-Roman" w:hAnsi="Times-Roman" w:cs="Times-Roman"/>
           <w:kern w:val="0"/>
@@ -148,15 +152,16 @@
     </w:p>
     <w:p>
       <w:pPr>
+        <w:pStyle w:val="ListParagraph"/>
         <w:numPr>
           <w:ilvl w:val="0"/>
-          <w:numId w:val="1"/>
+          <w:numId w:val="7"/>
         </w:numPr>
         <w:autoSpaceDE w:val="0"/>
         <w:autoSpaceDN w:val="0"/>
         <w:adjustRightInd w:val="0"/>
-        <w:spacing w:after="240"/>
-        <w:ind w:left="0" w:right="-5459" w:firstLine="0"/>
+        <w:spacing w:after="240" w:line="360" w:lineRule="auto"/>
+        <w:ind w:right="-5459"/>
         <w:rPr>
           <w:rFonts w:ascii="Times-Roman" w:hAnsi="Times-Roman" w:cs="Times-Roman"/>
           <w:kern w:val="0"/>
@@ -174,15 +179,16 @@
     </w:p>
     <w:p>
       <w:pPr>
+        <w:pStyle w:val="ListParagraph"/>
         <w:numPr>
           <w:ilvl w:val="0"/>
-          <w:numId w:val="1"/>
+          <w:numId w:val="7"/>
         </w:numPr>
         <w:autoSpaceDE w:val="0"/>
         <w:autoSpaceDN w:val="0"/>
         <w:adjustRightInd w:val="0"/>
-        <w:spacing w:after="240"/>
-        <w:ind w:left="0" w:right="-5459" w:firstLine="0"/>
+        <w:spacing w:after="240" w:line="360" w:lineRule="auto"/>
+        <w:ind w:right="-5459"/>
         <w:rPr>
           <w:rFonts w:ascii="Times-Roman" w:hAnsi="Times-Roman" w:cs="Times-Roman"/>
           <w:kern w:val="0"/>
@@ -200,15 +206,16 @@
     </w:p>
     <w:p>
       <w:pPr>
+        <w:pStyle w:val="ListParagraph"/>
         <w:numPr>
           <w:ilvl w:val="0"/>
-          <w:numId w:val="1"/>
+          <w:numId w:val="7"/>
         </w:numPr>
         <w:autoSpaceDE w:val="0"/>
         <w:autoSpaceDN w:val="0"/>
         <w:adjustRightInd w:val="0"/>
-        <w:spacing w:after="240"/>
-        <w:ind w:left="0" w:right="-5459" w:firstLine="0"/>
+        <w:spacing w:after="240" w:line="360" w:lineRule="auto"/>
+        <w:ind w:right="-5459"/>
         <w:rPr>
           <w:rFonts w:ascii="Times-Roman" w:hAnsi="Times-Roman" w:cs="Times-Roman"/>
           <w:kern w:val="0"/>
@@ -236,15 +243,16 @@
     </w:p>
     <w:p>
       <w:pPr>
+        <w:pStyle w:val="ListParagraph"/>
         <w:numPr>
           <w:ilvl w:val="0"/>
-          <w:numId w:val="1"/>
+          <w:numId w:val="7"/>
         </w:numPr>
         <w:autoSpaceDE w:val="0"/>
         <w:autoSpaceDN w:val="0"/>
         <w:adjustRightInd w:val="0"/>
-        <w:spacing w:after="240"/>
-        <w:ind w:left="0" w:right="-5459" w:firstLine="0"/>
+        <w:spacing w:after="240" w:line="360" w:lineRule="auto"/>
+        <w:ind w:right="-5459"/>
         <w:rPr>
           <w:rFonts w:ascii="Times-Roman" w:hAnsi="Times-Roman" w:cs="Times-Roman"/>
           <w:kern w:val="0"/>
@@ -262,15 +270,16 @@
     </w:p>
     <w:p>
       <w:pPr>
+        <w:pStyle w:val="ListParagraph"/>
         <w:numPr>
           <w:ilvl w:val="0"/>
-          <w:numId w:val="1"/>
+          <w:numId w:val="7"/>
         </w:numPr>
         <w:autoSpaceDE w:val="0"/>
         <w:autoSpaceDN w:val="0"/>
         <w:adjustRightInd w:val="0"/>
-        <w:spacing w:after="240"/>
-        <w:ind w:left="0" w:right="-5459" w:firstLine="0"/>
+        <w:spacing w:after="240" w:line="360" w:lineRule="auto"/>
+        <w:ind w:right="-5459"/>
         <w:rPr>
           <w:rFonts w:ascii="Times-Roman" w:hAnsi="Times-Roman" w:cs="Times-Roman"/>
           <w:kern w:val="0"/>
@@ -288,15 +297,16 @@
     </w:p>
     <w:p>
       <w:pPr>
+        <w:pStyle w:val="ListParagraph"/>
         <w:numPr>
           <w:ilvl w:val="0"/>
-          <w:numId w:val="1"/>
+          <w:numId w:val="7"/>
         </w:numPr>
         <w:autoSpaceDE w:val="0"/>
         <w:autoSpaceDN w:val="0"/>
         <w:adjustRightInd w:val="0"/>
-        <w:spacing w:after="240"/>
-        <w:ind w:left="0" w:right="-5459" w:firstLine="0"/>
+        <w:spacing w:after="240" w:line="360" w:lineRule="auto"/>
+        <w:ind w:right="-5459"/>
         <w:rPr>
           <w:rFonts w:ascii="Times-Roman" w:hAnsi="Times-Roman" w:cs="Times-Roman"/>
           <w:kern w:val="0"/>
@@ -314,6 +324,7 @@
     </w:p>
     <w:p>
       <w:pPr>
+        <w:spacing w:line="360" w:lineRule="auto"/>
         <w:rPr>
           <w:rFonts w:ascii="Times-Roman" w:hAnsi="Times-Roman" w:cs="Times-Roman"/>
           <w:kern w:val="0"/>
@@ -331,6 +342,7 @@
     </w:p>
     <w:p>
       <w:pPr>
+        <w:spacing w:line="360" w:lineRule="auto"/>
         <w:rPr>
           <w:rFonts w:ascii="Times-Roman" w:hAnsi="Times-Roman" w:cs="Times-Roman"/>
           <w:kern w:val="0"/>
@@ -338,7 +350,343 @@
         </w:rPr>
       </w:pPr>
     </w:p>
-    <w:p/>
+    <w:p>
+      <w:pPr>
+        <w:tabs>
+          <w:tab w:val="left" w:pos="720"/>
+        </w:tabs>
+        <w:autoSpaceDE w:val="0"/>
+        <w:autoSpaceDN w:val="0"/>
+        <w:adjustRightInd w:val="0"/>
+        <w:spacing w:line="360" w:lineRule="auto"/>
+        <w:ind w:right="-5459"/>
+        <w:rPr>
+          <w:rFonts w:ascii="Times-Roman" w:hAnsi="Times-Roman" w:cs="Times-Roman"/>
+          <w:kern w:val="0"/>
+          <w:lang w:val="en-US"/>
+        </w:rPr>
+      </w:pPr>
+      <w:r>
+        <w:rPr>
+          <w:rFonts w:ascii="Times-Roman" w:hAnsi="Times-Roman" w:cs="Times-Roman"/>
+          <w:kern w:val="0"/>
+          <w:lang w:val="en-US"/>
+        </w:rPr>
+        <w:t>3. When selecting an open-source tool, what characteristics should you look for?</w:t>
+      </w:r>
+    </w:p>
+    <w:p>
+      <w:pPr>
+        <w:pStyle w:val="ListParagraph"/>
+        <w:numPr>
+          <w:ilvl w:val="0"/>
+          <w:numId w:val="11"/>
+        </w:numPr>
+        <w:tabs>
+          <w:tab w:val="left" w:pos="220"/>
+          <w:tab w:val="left" w:pos="720"/>
+        </w:tabs>
+        <w:autoSpaceDE w:val="0"/>
+        <w:autoSpaceDN w:val="0"/>
+        <w:adjustRightInd w:val="0"/>
+        <w:spacing w:line="360" w:lineRule="auto"/>
+        <w:rPr>
+          <w:rFonts w:ascii="Times-Roman" w:hAnsi="Times-Roman" w:cs="Times-Roman"/>
+          <w:kern w:val="0"/>
+          <w:lang w:val="en-US"/>
+        </w:rPr>
+      </w:pPr>
+      <w:r>
+        <w:rPr>
+          <w:rFonts w:ascii="Times-Bold" w:hAnsi="Times-Bold" w:cs="Times-Bold"/>
+          <w:b/>
+          <w:bCs/>
+          <w:kern w:val="0"/>
+          <w:lang w:val="en-US"/>
+        </w:rPr>
+        <w:t>Licensing:</w:t>
+      </w:r>
+      <w:r>
+        <w:rPr>
+          <w:rFonts w:ascii="Times-Roman" w:hAnsi="Times-Roman" w:cs="Times-Roman"/>
+          <w:kern w:val="0"/>
+          <w:lang w:val="en-US"/>
+        </w:rPr>
+        <w:t xml:space="preserve"> Open source doesn't mean free. While you have free access to the source code, you may need to comply with certain conditions depending on the license. Therefore, you should always check the license of the open-source tool and ensure it aligns with your intended use. If you plan to modify or distribute the software, make sure the license permits these actions.</w:t>
+      </w:r>
+    </w:p>
+    <w:p>
+      <w:pPr>
+        <w:pStyle w:val="ListParagraph"/>
+        <w:numPr>
+          <w:ilvl w:val="0"/>
+          <w:numId w:val="11"/>
+        </w:numPr>
+        <w:tabs>
+          <w:tab w:val="left" w:pos="220"/>
+          <w:tab w:val="left" w:pos="720"/>
+        </w:tabs>
+        <w:autoSpaceDE w:val="0"/>
+        <w:autoSpaceDN w:val="0"/>
+        <w:adjustRightInd w:val="0"/>
+        <w:spacing w:line="360" w:lineRule="auto"/>
+        <w:rPr>
+          <w:rFonts w:ascii="Times-Roman" w:hAnsi="Times-Roman" w:cs="Times-Roman"/>
+          <w:kern w:val="0"/>
+          <w:lang w:val="en-US"/>
+        </w:rPr>
+      </w:pPr>
+      <w:r>
+        <w:rPr>
+          <w:rFonts w:ascii="Times-Bold" w:hAnsi="Times-Bold" w:cs="Times-Bold"/>
+          <w:b/>
+          <w:bCs/>
+          <w:kern w:val="0"/>
+          <w:lang w:val="en-US"/>
+        </w:rPr>
+        <w:t>Community Support:</w:t>
+      </w:r>
+      <w:r>
+        <w:rPr>
+          <w:rFonts w:ascii="Times-Roman" w:hAnsi="Times-Roman" w:cs="Times-Roman"/>
+          <w:kern w:val="0"/>
+          <w:lang w:val="en-US"/>
+        </w:rPr>
+        <w:t xml:space="preserve"> Open-source tools are often supported by communities of developers. A strong, active community can be a good sign of a healthy project. Look for frequent updates, </w:t>
+      </w:r>
+      <w:proofErr w:type="gramStart"/>
+      <w:r>
+        <w:rPr>
+          <w:rFonts w:ascii="Times-Roman" w:hAnsi="Times-Roman" w:cs="Times-Roman"/>
+          <w:kern w:val="0"/>
+          <w:lang w:val="en-US"/>
+        </w:rPr>
+        <w:t>a large number of</w:t>
+      </w:r>
+      <w:proofErr w:type="gramEnd"/>
+      <w:r>
+        <w:rPr>
+          <w:rFonts w:ascii="Times-Roman" w:hAnsi="Times-Roman" w:cs="Times-Roman"/>
+          <w:kern w:val="0"/>
+          <w:lang w:val="en-US"/>
+        </w:rPr>
+        <w:t xml:space="preserve"> contributors, and active discussions. These signs indicate that the tool is being actively maintained and that help will likely be available if you encounter problems.</w:t>
+      </w:r>
+    </w:p>
+    <w:p>
+      <w:pPr>
+        <w:pStyle w:val="ListParagraph"/>
+        <w:numPr>
+          <w:ilvl w:val="0"/>
+          <w:numId w:val="11"/>
+        </w:numPr>
+        <w:tabs>
+          <w:tab w:val="left" w:pos="220"/>
+          <w:tab w:val="left" w:pos="720"/>
+        </w:tabs>
+        <w:autoSpaceDE w:val="0"/>
+        <w:autoSpaceDN w:val="0"/>
+        <w:adjustRightInd w:val="0"/>
+        <w:spacing w:line="360" w:lineRule="auto"/>
+        <w:rPr>
+          <w:rFonts w:ascii="Times-Roman" w:hAnsi="Times-Roman" w:cs="Times-Roman"/>
+          <w:kern w:val="0"/>
+          <w:lang w:val="en-US"/>
+        </w:rPr>
+      </w:pPr>
+      <w:r>
+        <w:rPr>
+          <w:rFonts w:ascii="Times-Bold" w:hAnsi="Times-Bold" w:cs="Times-Bold"/>
+          <w:b/>
+          <w:bCs/>
+          <w:kern w:val="0"/>
+          <w:lang w:val="en-US"/>
+        </w:rPr>
+        <w:t>Documentation:</w:t>
+      </w:r>
+      <w:r>
+        <w:rPr>
+          <w:rFonts w:ascii="Times-Roman" w:hAnsi="Times-Roman" w:cs="Times-Roman"/>
+          <w:kern w:val="0"/>
+          <w:lang w:val="en-US"/>
+        </w:rPr>
+        <w:t xml:space="preserve"> Good documentation is crucial for understanding how to use and adapt the tool. It can also provide insight into the tool's reliability and the community's commitment to supporting new users. Check if the tool has clear, comprehensive, and up-to-date documentation.</w:t>
+      </w:r>
+    </w:p>
+    <w:p>
+      <w:pPr>
+        <w:pStyle w:val="ListParagraph"/>
+        <w:numPr>
+          <w:ilvl w:val="0"/>
+          <w:numId w:val="11"/>
+        </w:numPr>
+        <w:tabs>
+          <w:tab w:val="left" w:pos="220"/>
+          <w:tab w:val="left" w:pos="720"/>
+        </w:tabs>
+        <w:autoSpaceDE w:val="0"/>
+        <w:autoSpaceDN w:val="0"/>
+        <w:adjustRightInd w:val="0"/>
+        <w:spacing w:line="360" w:lineRule="auto"/>
+        <w:rPr>
+          <w:rFonts w:ascii="Times-Roman" w:hAnsi="Times-Roman" w:cs="Times-Roman"/>
+          <w:kern w:val="0"/>
+          <w:lang w:val="en-US"/>
+        </w:rPr>
+      </w:pPr>
+      <w:r>
+        <w:rPr>
+          <w:rFonts w:ascii="Times-Bold" w:hAnsi="Times-Bold" w:cs="Times-Bold"/>
+          <w:b/>
+          <w:bCs/>
+          <w:kern w:val="0"/>
+          <w:lang w:val="en-US"/>
+        </w:rPr>
+        <w:lastRenderedPageBreak/>
+        <w:t>Stability and Maintenance:</w:t>
+      </w:r>
+      <w:r>
+        <w:rPr>
+          <w:rFonts w:ascii="Times-Roman" w:hAnsi="Times-Roman" w:cs="Times-Roman"/>
+          <w:kern w:val="0"/>
+          <w:lang w:val="en-US"/>
+        </w:rPr>
+        <w:t xml:space="preserve"> Check the tool's update history. Frequent updates can indicate active maintenance, which can lead to better stability and security. However, if a tool is updated too frequently with breaking changes, it could cause instability in your own project.</w:t>
+      </w:r>
+    </w:p>
+    <w:p>
+      <w:pPr>
+        <w:pStyle w:val="ListParagraph"/>
+        <w:numPr>
+          <w:ilvl w:val="0"/>
+          <w:numId w:val="11"/>
+        </w:numPr>
+        <w:tabs>
+          <w:tab w:val="left" w:pos="220"/>
+          <w:tab w:val="left" w:pos="720"/>
+        </w:tabs>
+        <w:autoSpaceDE w:val="0"/>
+        <w:autoSpaceDN w:val="0"/>
+        <w:adjustRightInd w:val="0"/>
+        <w:spacing w:line="360" w:lineRule="auto"/>
+        <w:rPr>
+          <w:rFonts w:ascii="Times-Roman" w:hAnsi="Times-Roman" w:cs="Times-Roman"/>
+          <w:kern w:val="0"/>
+          <w:lang w:val="en-US"/>
+        </w:rPr>
+      </w:pPr>
+      <w:r>
+        <w:rPr>
+          <w:rFonts w:ascii="Times-Bold" w:hAnsi="Times-Bold" w:cs="Times-Bold"/>
+          <w:b/>
+          <w:bCs/>
+          <w:kern w:val="0"/>
+          <w:lang w:val="en-US"/>
+        </w:rPr>
+        <w:t>Security:</w:t>
+      </w:r>
+      <w:r>
+        <w:rPr>
+          <w:rFonts w:ascii="Times-Roman" w:hAnsi="Times-Roman" w:cs="Times-Roman"/>
+          <w:kern w:val="0"/>
+          <w:lang w:val="en-US"/>
+        </w:rPr>
+        <w:t xml:space="preserve"> Open-source tools can be more secure because their code is publicly available for scrutiny, which can lead to the early detection and fixing of security vulnerabilities. However, not all open-source projects actively manage security issues, so it's important to check the project's history of dealing with security issues.</w:t>
+      </w:r>
+    </w:p>
+    <w:p>
+      <w:pPr>
+        <w:pStyle w:val="ListParagraph"/>
+        <w:numPr>
+          <w:ilvl w:val="0"/>
+          <w:numId w:val="11"/>
+        </w:numPr>
+        <w:spacing w:line="360" w:lineRule="auto"/>
+      </w:pPr>
+      <w:r>
+        <w:rPr>
+          <w:rFonts w:ascii="Times-Bold" w:hAnsi="Times-Bold" w:cs="Times-Bold"/>
+          <w:b/>
+          <w:bCs/>
+          <w:kern w:val="0"/>
+          <w:lang w:val="en-US"/>
+        </w:rPr>
+        <w:t>Features and Functionality:</w:t>
+      </w:r>
+      <w:r>
+        <w:rPr>
+          <w:rFonts w:ascii="Times-Roman" w:hAnsi="Times-Roman" w:cs="Times-Roman"/>
+          <w:kern w:val="0"/>
+          <w:lang w:val="en-US"/>
+        </w:rPr>
+        <w:t xml:space="preserve"> Ensure the tool provides the features and functionality you need. Consider how well it meets your requirements now and whether it can be adapted to meet your future needs.</w:t>
+      </w:r>
+    </w:p>
+    <w:p>
+      <w:pPr>
+        <w:spacing w:line="360" w:lineRule="auto"/>
+      </w:pPr>
+    </w:p>
+    <w:p>
+      <w:pPr>
+        <w:tabs>
+          <w:tab w:val="left" w:pos="720"/>
+        </w:tabs>
+        <w:autoSpaceDE w:val="0"/>
+        <w:autoSpaceDN w:val="0"/>
+        <w:adjustRightInd w:val="0"/>
+        <w:spacing w:line="360" w:lineRule="auto"/>
+        <w:rPr>
+          <w:rFonts w:ascii="Times-Roman" w:hAnsi="Times-Roman" w:cs="Times-Roman"/>
+          <w:kern w:val="0"/>
+          <w:lang w:val="en-US"/>
+        </w:rPr>
+      </w:pPr>
+      <w:r>
+        <w:rPr>
+          <w:rFonts w:ascii="Times-Roman" w:hAnsi="Times-Roman" w:cs="Times-Roman"/>
+          <w:kern w:val="0"/>
+          <w:lang w:val="en-US"/>
+        </w:rPr>
+        <w:t>5. If an environment does not currently engage in solid requirements engineering practices, should tools be introduced?</w:t>
+      </w:r>
+    </w:p>
+    <w:p>
+      <w:pPr>
+        <w:autoSpaceDE w:val="0"/>
+        <w:autoSpaceDN w:val="0"/>
+        <w:adjustRightInd w:val="0"/>
+        <w:spacing w:after="240" w:line="360" w:lineRule="auto"/>
+        <w:ind w:firstLine="720"/>
+        <w:rPr>
+          <w:rFonts w:ascii="Times-Roman" w:hAnsi="Times-Roman" w:cs="Times-Roman"/>
+          <w:kern w:val="0"/>
+          <w:lang w:val="en-US"/>
+        </w:rPr>
+      </w:pPr>
+      <w:r>
+        <w:rPr>
+          <w:rFonts w:ascii="Times-Roman" w:hAnsi="Times-Roman" w:cs="Times-Roman"/>
+          <w:kern w:val="0"/>
+          <w:lang w:val="en-US"/>
+        </w:rPr>
+        <w:t>On one hand, tools can provide structure and support for requirements engineering activities, helping to establish good practices. They can facilitate collaboration, automate repetitive tasks, and help manage and track requirements. This can lead to improved efficiency, consistency, and quality in the requirements engineering process.</w:t>
+      </w:r>
+    </w:p>
+    <w:p>
+      <w:pPr>
+        <w:spacing w:line="360" w:lineRule="auto"/>
+        <w:ind w:firstLine="720"/>
+      </w:pPr>
+      <w:r>
+        <w:rPr>
+          <w:rFonts w:ascii="Times-Roman" w:hAnsi="Times-Roman" w:cs="Times-Roman"/>
+          <w:kern w:val="0"/>
+          <w:lang w:val="en-US"/>
+        </w:rPr>
+        <w:t>On the other hand, the introduction of tools can also present challenges. There can be a learning curve associated with using new tools, which requires time and training. If the tools are not intuitive or user-friendly, this can cause confusion and frustration among the team members. There can also be resistance to change, especially if the team members are used to their current ways of working. Furthermore, the tools may not fully meet the needs or expectations of the team members, or they may not integrate well with the other tools or systems used in the organization.</w:t>
+      </w:r>
+    </w:p>
     <w:sectPr>
       <w:pgSz w:w="12240" w:h="15840"/>
       <w:pgMar w:top="1440" w:right="1440" w:bottom="1440" w:left="1440" w:header="708" w:footer="708" w:gutter="0"/>
@@ -405,8 +753,881 @@
       <w:lvlJc w:val="left"/>
     </w:lvl>
   </w:abstractNum>
+  <w:abstractNum w:abstractNumId="1" w15:restartNumberingAfterBreak="0">
+    <w:nsid w:val="00000002"/>
+    <w:multiLevelType w:val="hybridMultilevel"/>
+    <w:tmpl w:val="FFFFFFFF"/>
+    <w:lvl w:ilvl="0" w:tplc="00000065">
+      <w:start w:val="2"/>
+      <w:numFmt w:val="decimal"/>
+      <w:lvlText w:val="%1"/>
+      <w:lvlJc w:val="left"/>
+      <w:pPr>
+        <w:ind w:left="720" w:hanging="360"/>
+      </w:pPr>
+    </w:lvl>
+    <w:lvl w:ilvl="1" w:tplc="FFFFFFFF">
+      <w:numFmt w:val="decimal"/>
+      <w:lvlText w:val=""/>
+      <w:lvlJc w:val="left"/>
+    </w:lvl>
+    <w:lvl w:ilvl="2" w:tplc="FFFFFFFF">
+      <w:numFmt w:val="decimal"/>
+      <w:lvlText w:val=""/>
+      <w:lvlJc w:val="left"/>
+    </w:lvl>
+    <w:lvl w:ilvl="3" w:tplc="FFFFFFFF">
+      <w:numFmt w:val="decimal"/>
+      <w:lvlText w:val=""/>
+      <w:lvlJc w:val="left"/>
+    </w:lvl>
+    <w:lvl w:ilvl="4" w:tplc="FFFFFFFF">
+      <w:numFmt w:val="decimal"/>
+      <w:lvlText w:val=""/>
+      <w:lvlJc w:val="left"/>
+    </w:lvl>
+    <w:lvl w:ilvl="5" w:tplc="FFFFFFFF">
+      <w:numFmt w:val="decimal"/>
+      <w:lvlText w:val=""/>
+      <w:lvlJc w:val="left"/>
+    </w:lvl>
+    <w:lvl w:ilvl="6" w:tplc="FFFFFFFF">
+      <w:numFmt w:val="decimal"/>
+      <w:lvlText w:val=""/>
+      <w:lvlJc w:val="left"/>
+    </w:lvl>
+    <w:lvl w:ilvl="7" w:tplc="FFFFFFFF">
+      <w:numFmt w:val="decimal"/>
+      <w:lvlText w:val=""/>
+      <w:lvlJc w:val="left"/>
+    </w:lvl>
+    <w:lvl w:ilvl="8" w:tplc="FFFFFFFF">
+      <w:numFmt w:val="decimal"/>
+      <w:lvlText w:val=""/>
+      <w:lvlJc w:val="left"/>
+    </w:lvl>
+  </w:abstractNum>
+  <w:abstractNum w:abstractNumId="2" w15:restartNumberingAfterBreak="0">
+    <w:nsid w:val="00000003"/>
+    <w:multiLevelType w:val="hybridMultilevel"/>
+    <w:tmpl w:val="FFFFFFFF"/>
+    <w:lvl w:ilvl="0" w:tplc="000000C9">
+      <w:start w:val="3"/>
+      <w:numFmt w:val="decimal"/>
+      <w:lvlText w:val="%1"/>
+      <w:lvlJc w:val="left"/>
+      <w:pPr>
+        <w:ind w:left="720" w:hanging="360"/>
+      </w:pPr>
+    </w:lvl>
+    <w:lvl w:ilvl="1" w:tplc="FFFFFFFF">
+      <w:numFmt w:val="decimal"/>
+      <w:lvlText w:val=""/>
+      <w:lvlJc w:val="left"/>
+    </w:lvl>
+    <w:lvl w:ilvl="2" w:tplc="FFFFFFFF">
+      <w:numFmt w:val="decimal"/>
+      <w:lvlText w:val=""/>
+      <w:lvlJc w:val="left"/>
+    </w:lvl>
+    <w:lvl w:ilvl="3" w:tplc="FFFFFFFF">
+      <w:numFmt w:val="decimal"/>
+      <w:lvlText w:val=""/>
+      <w:lvlJc w:val="left"/>
+    </w:lvl>
+    <w:lvl w:ilvl="4" w:tplc="FFFFFFFF">
+      <w:numFmt w:val="decimal"/>
+      <w:lvlText w:val=""/>
+      <w:lvlJc w:val="left"/>
+    </w:lvl>
+    <w:lvl w:ilvl="5" w:tplc="FFFFFFFF">
+      <w:numFmt w:val="decimal"/>
+      <w:lvlText w:val=""/>
+      <w:lvlJc w:val="left"/>
+    </w:lvl>
+    <w:lvl w:ilvl="6" w:tplc="FFFFFFFF">
+      <w:numFmt w:val="decimal"/>
+      <w:lvlText w:val=""/>
+      <w:lvlJc w:val="left"/>
+    </w:lvl>
+    <w:lvl w:ilvl="7" w:tplc="FFFFFFFF">
+      <w:numFmt w:val="decimal"/>
+      <w:lvlText w:val=""/>
+      <w:lvlJc w:val="left"/>
+    </w:lvl>
+    <w:lvl w:ilvl="8" w:tplc="FFFFFFFF">
+      <w:numFmt w:val="decimal"/>
+      <w:lvlText w:val=""/>
+      <w:lvlJc w:val="left"/>
+    </w:lvl>
+  </w:abstractNum>
+  <w:abstractNum w:abstractNumId="3" w15:restartNumberingAfterBreak="0">
+    <w:nsid w:val="00000004"/>
+    <w:multiLevelType w:val="hybridMultilevel"/>
+    <w:tmpl w:val="FFFFFFFF"/>
+    <w:lvl w:ilvl="0" w:tplc="0000012D">
+      <w:start w:val="4"/>
+      <w:numFmt w:val="decimal"/>
+      <w:lvlText w:val="%1"/>
+      <w:lvlJc w:val="left"/>
+      <w:pPr>
+        <w:ind w:left="720" w:hanging="360"/>
+      </w:pPr>
+    </w:lvl>
+    <w:lvl w:ilvl="1" w:tplc="FFFFFFFF">
+      <w:numFmt w:val="decimal"/>
+      <w:lvlText w:val=""/>
+      <w:lvlJc w:val="left"/>
+    </w:lvl>
+    <w:lvl w:ilvl="2" w:tplc="FFFFFFFF">
+      <w:numFmt w:val="decimal"/>
+      <w:lvlText w:val=""/>
+      <w:lvlJc w:val="left"/>
+    </w:lvl>
+    <w:lvl w:ilvl="3" w:tplc="FFFFFFFF">
+      <w:numFmt w:val="decimal"/>
+      <w:lvlText w:val=""/>
+      <w:lvlJc w:val="left"/>
+    </w:lvl>
+    <w:lvl w:ilvl="4" w:tplc="FFFFFFFF">
+      <w:numFmt w:val="decimal"/>
+      <w:lvlText w:val=""/>
+      <w:lvlJc w:val="left"/>
+    </w:lvl>
+    <w:lvl w:ilvl="5" w:tplc="FFFFFFFF">
+      <w:numFmt w:val="decimal"/>
+      <w:lvlText w:val=""/>
+      <w:lvlJc w:val="left"/>
+    </w:lvl>
+    <w:lvl w:ilvl="6" w:tplc="FFFFFFFF">
+      <w:numFmt w:val="decimal"/>
+      <w:lvlText w:val=""/>
+      <w:lvlJc w:val="left"/>
+    </w:lvl>
+    <w:lvl w:ilvl="7" w:tplc="FFFFFFFF">
+      <w:numFmt w:val="decimal"/>
+      <w:lvlText w:val=""/>
+      <w:lvlJc w:val="left"/>
+    </w:lvl>
+    <w:lvl w:ilvl="8" w:tplc="FFFFFFFF">
+      <w:numFmt w:val="decimal"/>
+      <w:lvlText w:val=""/>
+      <w:lvlJc w:val="left"/>
+    </w:lvl>
+  </w:abstractNum>
+  <w:abstractNum w:abstractNumId="4" w15:restartNumberingAfterBreak="0">
+    <w:nsid w:val="00000005"/>
+    <w:multiLevelType w:val="hybridMultilevel"/>
+    <w:tmpl w:val="FFFFFFFF"/>
+    <w:lvl w:ilvl="0" w:tplc="00000191">
+      <w:start w:val="5"/>
+      <w:numFmt w:val="decimal"/>
+      <w:lvlText w:val="%1"/>
+      <w:lvlJc w:val="left"/>
+      <w:pPr>
+        <w:ind w:left="720" w:hanging="360"/>
+      </w:pPr>
+    </w:lvl>
+    <w:lvl w:ilvl="1" w:tplc="FFFFFFFF">
+      <w:numFmt w:val="decimal"/>
+      <w:lvlText w:val=""/>
+      <w:lvlJc w:val="left"/>
+    </w:lvl>
+    <w:lvl w:ilvl="2" w:tplc="FFFFFFFF">
+      <w:numFmt w:val="decimal"/>
+      <w:lvlText w:val=""/>
+      <w:lvlJc w:val="left"/>
+    </w:lvl>
+    <w:lvl w:ilvl="3" w:tplc="FFFFFFFF">
+      <w:numFmt w:val="decimal"/>
+      <w:lvlText w:val=""/>
+      <w:lvlJc w:val="left"/>
+    </w:lvl>
+    <w:lvl w:ilvl="4" w:tplc="FFFFFFFF">
+      <w:numFmt w:val="decimal"/>
+      <w:lvlText w:val=""/>
+      <w:lvlJc w:val="left"/>
+    </w:lvl>
+    <w:lvl w:ilvl="5" w:tplc="FFFFFFFF">
+      <w:numFmt w:val="decimal"/>
+      <w:lvlText w:val=""/>
+      <w:lvlJc w:val="left"/>
+    </w:lvl>
+    <w:lvl w:ilvl="6" w:tplc="FFFFFFFF">
+      <w:numFmt w:val="decimal"/>
+      <w:lvlText w:val=""/>
+      <w:lvlJc w:val="left"/>
+    </w:lvl>
+    <w:lvl w:ilvl="7" w:tplc="FFFFFFFF">
+      <w:numFmt w:val="decimal"/>
+      <w:lvlText w:val=""/>
+      <w:lvlJc w:val="left"/>
+    </w:lvl>
+    <w:lvl w:ilvl="8" w:tplc="FFFFFFFF">
+      <w:numFmt w:val="decimal"/>
+      <w:lvlText w:val=""/>
+      <w:lvlJc w:val="left"/>
+    </w:lvl>
+  </w:abstractNum>
+  <w:abstractNum w:abstractNumId="5" w15:restartNumberingAfterBreak="0">
+    <w:nsid w:val="03A628DB"/>
+    <w:multiLevelType w:val="hybridMultilevel"/>
+    <w:tmpl w:val="0FDAA1D4"/>
+    <w:lvl w:ilvl="0" w:tplc="04090001">
+      <w:start w:val="1"/>
+      <w:numFmt w:val="bullet"/>
+      <w:lvlText w:val=""/>
+      <w:lvlJc w:val="left"/>
+      <w:pPr>
+        <w:ind w:left="720" w:hanging="360"/>
+      </w:pPr>
+      <w:rPr>
+        <w:rFonts w:ascii="Symbol" w:hAnsi="Symbol" w:hint="default"/>
+      </w:rPr>
+    </w:lvl>
+    <w:lvl w:ilvl="1" w:tplc="04090003" w:tentative="1">
+      <w:start w:val="1"/>
+      <w:numFmt w:val="bullet"/>
+      <w:lvlText w:val="o"/>
+      <w:lvlJc w:val="left"/>
+      <w:pPr>
+        <w:ind w:left="1440" w:hanging="360"/>
+      </w:pPr>
+      <w:rPr>
+        <w:rFonts w:ascii="Courier New" w:hAnsi="Courier New" w:cs="Courier New" w:hint="default"/>
+      </w:rPr>
+    </w:lvl>
+    <w:lvl w:ilvl="2" w:tplc="04090005" w:tentative="1">
+      <w:start w:val="1"/>
+      <w:numFmt w:val="bullet"/>
+      <w:lvlText w:val=""/>
+      <w:lvlJc w:val="left"/>
+      <w:pPr>
+        <w:ind w:left="2160" w:hanging="360"/>
+      </w:pPr>
+      <w:rPr>
+        <w:rFonts w:ascii="Wingdings" w:hAnsi="Wingdings" w:hint="default"/>
+      </w:rPr>
+    </w:lvl>
+    <w:lvl w:ilvl="3" w:tplc="04090001" w:tentative="1">
+      <w:start w:val="1"/>
+      <w:numFmt w:val="bullet"/>
+      <w:lvlText w:val=""/>
+      <w:lvlJc w:val="left"/>
+      <w:pPr>
+        <w:ind w:left="2880" w:hanging="360"/>
+      </w:pPr>
+      <w:rPr>
+        <w:rFonts w:ascii="Symbol" w:hAnsi="Symbol" w:hint="default"/>
+      </w:rPr>
+    </w:lvl>
+    <w:lvl w:ilvl="4" w:tplc="04090003" w:tentative="1">
+      <w:start w:val="1"/>
+      <w:numFmt w:val="bullet"/>
+      <w:lvlText w:val="o"/>
+      <w:lvlJc w:val="left"/>
+      <w:pPr>
+        <w:ind w:left="3600" w:hanging="360"/>
+      </w:pPr>
+      <w:rPr>
+        <w:rFonts w:ascii="Courier New" w:hAnsi="Courier New" w:cs="Courier New" w:hint="default"/>
+      </w:rPr>
+    </w:lvl>
+    <w:lvl w:ilvl="5" w:tplc="04090005" w:tentative="1">
+      <w:start w:val="1"/>
+      <w:numFmt w:val="bullet"/>
+      <w:lvlText w:val=""/>
+      <w:lvlJc w:val="left"/>
+      <w:pPr>
+        <w:ind w:left="4320" w:hanging="360"/>
+      </w:pPr>
+      <w:rPr>
+        <w:rFonts w:ascii="Wingdings" w:hAnsi="Wingdings" w:hint="default"/>
+      </w:rPr>
+    </w:lvl>
+    <w:lvl w:ilvl="6" w:tplc="04090001" w:tentative="1">
+      <w:start w:val="1"/>
+      <w:numFmt w:val="bullet"/>
+      <w:lvlText w:val=""/>
+      <w:lvlJc w:val="left"/>
+      <w:pPr>
+        <w:ind w:left="5040" w:hanging="360"/>
+      </w:pPr>
+      <w:rPr>
+        <w:rFonts w:ascii="Symbol" w:hAnsi="Symbol" w:hint="default"/>
+      </w:rPr>
+    </w:lvl>
+    <w:lvl w:ilvl="7" w:tplc="04090003" w:tentative="1">
+      <w:start w:val="1"/>
+      <w:numFmt w:val="bullet"/>
+      <w:lvlText w:val="o"/>
+      <w:lvlJc w:val="left"/>
+      <w:pPr>
+        <w:ind w:left="5760" w:hanging="360"/>
+      </w:pPr>
+      <w:rPr>
+        <w:rFonts w:ascii="Courier New" w:hAnsi="Courier New" w:cs="Courier New" w:hint="default"/>
+      </w:rPr>
+    </w:lvl>
+    <w:lvl w:ilvl="8" w:tplc="04090005" w:tentative="1">
+      <w:start w:val="1"/>
+      <w:numFmt w:val="bullet"/>
+      <w:lvlText w:val=""/>
+      <w:lvlJc w:val="left"/>
+      <w:pPr>
+        <w:ind w:left="6480" w:hanging="360"/>
+      </w:pPr>
+      <w:rPr>
+        <w:rFonts w:ascii="Wingdings" w:hAnsi="Wingdings" w:hint="default"/>
+      </w:rPr>
+    </w:lvl>
+  </w:abstractNum>
+  <w:abstractNum w:abstractNumId="6" w15:restartNumberingAfterBreak="0">
+    <w:nsid w:val="25CB03CC"/>
+    <w:multiLevelType w:val="hybridMultilevel"/>
+    <w:tmpl w:val="D6F64B26"/>
+    <w:lvl w:ilvl="0" w:tplc="0409000F">
+      <w:start w:val="1"/>
+      <w:numFmt w:val="decimal"/>
+      <w:lvlText w:val="%1."/>
+      <w:lvlJc w:val="left"/>
+      <w:pPr>
+        <w:ind w:left="720" w:hanging="360"/>
+      </w:pPr>
+    </w:lvl>
+    <w:lvl w:ilvl="1" w:tplc="04090019" w:tentative="1">
+      <w:start w:val="1"/>
+      <w:numFmt w:val="lowerLetter"/>
+      <w:lvlText w:val="%2."/>
+      <w:lvlJc w:val="left"/>
+      <w:pPr>
+        <w:ind w:left="1440" w:hanging="360"/>
+      </w:pPr>
+    </w:lvl>
+    <w:lvl w:ilvl="2" w:tplc="0409001B" w:tentative="1">
+      <w:start w:val="1"/>
+      <w:numFmt w:val="lowerRoman"/>
+      <w:lvlText w:val="%3."/>
+      <w:lvlJc w:val="right"/>
+      <w:pPr>
+        <w:ind w:left="2160" w:hanging="180"/>
+      </w:pPr>
+    </w:lvl>
+    <w:lvl w:ilvl="3" w:tplc="0409000F" w:tentative="1">
+      <w:start w:val="1"/>
+      <w:numFmt w:val="decimal"/>
+      <w:lvlText w:val="%4."/>
+      <w:lvlJc w:val="left"/>
+      <w:pPr>
+        <w:ind w:left="2880" w:hanging="360"/>
+      </w:pPr>
+    </w:lvl>
+    <w:lvl w:ilvl="4" w:tplc="04090019" w:tentative="1">
+      <w:start w:val="1"/>
+      <w:numFmt w:val="lowerLetter"/>
+      <w:lvlText w:val="%5."/>
+      <w:lvlJc w:val="left"/>
+      <w:pPr>
+        <w:ind w:left="3600" w:hanging="360"/>
+      </w:pPr>
+    </w:lvl>
+    <w:lvl w:ilvl="5" w:tplc="0409001B" w:tentative="1">
+      <w:start w:val="1"/>
+      <w:numFmt w:val="lowerRoman"/>
+      <w:lvlText w:val="%6."/>
+      <w:lvlJc w:val="right"/>
+      <w:pPr>
+        <w:ind w:left="4320" w:hanging="180"/>
+      </w:pPr>
+    </w:lvl>
+    <w:lvl w:ilvl="6" w:tplc="0409000F" w:tentative="1">
+      <w:start w:val="1"/>
+      <w:numFmt w:val="decimal"/>
+      <w:lvlText w:val="%7."/>
+      <w:lvlJc w:val="left"/>
+      <w:pPr>
+        <w:ind w:left="5040" w:hanging="360"/>
+      </w:pPr>
+    </w:lvl>
+    <w:lvl w:ilvl="7" w:tplc="04090019" w:tentative="1">
+      <w:start w:val="1"/>
+      <w:numFmt w:val="lowerLetter"/>
+      <w:lvlText w:val="%8."/>
+      <w:lvlJc w:val="left"/>
+      <w:pPr>
+        <w:ind w:left="5760" w:hanging="360"/>
+      </w:pPr>
+    </w:lvl>
+    <w:lvl w:ilvl="8" w:tplc="0409001B" w:tentative="1">
+      <w:start w:val="1"/>
+      <w:numFmt w:val="lowerRoman"/>
+      <w:lvlText w:val="%9."/>
+      <w:lvlJc w:val="right"/>
+      <w:pPr>
+        <w:ind w:left="6480" w:hanging="180"/>
+      </w:pPr>
+    </w:lvl>
+  </w:abstractNum>
+  <w:abstractNum w:abstractNumId="7" w15:restartNumberingAfterBreak="0">
+    <w:nsid w:val="30CB136D"/>
+    <w:multiLevelType w:val="hybridMultilevel"/>
+    <w:tmpl w:val="F78C4F24"/>
+    <w:lvl w:ilvl="0" w:tplc="04090001">
+      <w:start w:val="1"/>
+      <w:numFmt w:val="bullet"/>
+      <w:lvlText w:val=""/>
+      <w:lvlJc w:val="left"/>
+      <w:pPr>
+        <w:ind w:left="720" w:hanging="360"/>
+      </w:pPr>
+      <w:rPr>
+        <w:rFonts w:ascii="Symbol" w:hAnsi="Symbol" w:hint="default"/>
+      </w:rPr>
+    </w:lvl>
+    <w:lvl w:ilvl="1" w:tplc="04090003" w:tentative="1">
+      <w:start w:val="1"/>
+      <w:numFmt w:val="bullet"/>
+      <w:lvlText w:val="o"/>
+      <w:lvlJc w:val="left"/>
+      <w:pPr>
+        <w:ind w:left="1440" w:hanging="360"/>
+      </w:pPr>
+      <w:rPr>
+        <w:rFonts w:ascii="Courier New" w:hAnsi="Courier New" w:cs="Courier New" w:hint="default"/>
+      </w:rPr>
+    </w:lvl>
+    <w:lvl w:ilvl="2" w:tplc="04090005" w:tentative="1">
+      <w:start w:val="1"/>
+      <w:numFmt w:val="bullet"/>
+      <w:lvlText w:val=""/>
+      <w:lvlJc w:val="left"/>
+      <w:pPr>
+        <w:ind w:left="2160" w:hanging="360"/>
+      </w:pPr>
+      <w:rPr>
+        <w:rFonts w:ascii="Wingdings" w:hAnsi="Wingdings" w:hint="default"/>
+      </w:rPr>
+    </w:lvl>
+    <w:lvl w:ilvl="3" w:tplc="04090001" w:tentative="1">
+      <w:start w:val="1"/>
+      <w:numFmt w:val="bullet"/>
+      <w:lvlText w:val=""/>
+      <w:lvlJc w:val="left"/>
+      <w:pPr>
+        <w:ind w:left="2880" w:hanging="360"/>
+      </w:pPr>
+      <w:rPr>
+        <w:rFonts w:ascii="Symbol" w:hAnsi="Symbol" w:hint="default"/>
+      </w:rPr>
+    </w:lvl>
+    <w:lvl w:ilvl="4" w:tplc="04090003" w:tentative="1">
+      <w:start w:val="1"/>
+      <w:numFmt w:val="bullet"/>
+      <w:lvlText w:val="o"/>
+      <w:lvlJc w:val="left"/>
+      <w:pPr>
+        <w:ind w:left="3600" w:hanging="360"/>
+      </w:pPr>
+      <w:rPr>
+        <w:rFonts w:ascii="Courier New" w:hAnsi="Courier New" w:cs="Courier New" w:hint="default"/>
+      </w:rPr>
+    </w:lvl>
+    <w:lvl w:ilvl="5" w:tplc="04090005" w:tentative="1">
+      <w:start w:val="1"/>
+      <w:numFmt w:val="bullet"/>
+      <w:lvlText w:val=""/>
+      <w:lvlJc w:val="left"/>
+      <w:pPr>
+        <w:ind w:left="4320" w:hanging="360"/>
+      </w:pPr>
+      <w:rPr>
+        <w:rFonts w:ascii="Wingdings" w:hAnsi="Wingdings" w:hint="default"/>
+      </w:rPr>
+    </w:lvl>
+    <w:lvl w:ilvl="6" w:tplc="04090001" w:tentative="1">
+      <w:start w:val="1"/>
+      <w:numFmt w:val="bullet"/>
+      <w:lvlText w:val=""/>
+      <w:lvlJc w:val="left"/>
+      <w:pPr>
+        <w:ind w:left="5040" w:hanging="360"/>
+      </w:pPr>
+      <w:rPr>
+        <w:rFonts w:ascii="Symbol" w:hAnsi="Symbol" w:hint="default"/>
+      </w:rPr>
+    </w:lvl>
+    <w:lvl w:ilvl="7" w:tplc="04090003" w:tentative="1">
+      <w:start w:val="1"/>
+      <w:numFmt w:val="bullet"/>
+      <w:lvlText w:val="o"/>
+      <w:lvlJc w:val="left"/>
+      <w:pPr>
+        <w:ind w:left="5760" w:hanging="360"/>
+      </w:pPr>
+      <w:rPr>
+        <w:rFonts w:ascii="Courier New" w:hAnsi="Courier New" w:cs="Courier New" w:hint="default"/>
+      </w:rPr>
+    </w:lvl>
+    <w:lvl w:ilvl="8" w:tplc="04090005" w:tentative="1">
+      <w:start w:val="1"/>
+      <w:numFmt w:val="bullet"/>
+      <w:lvlText w:val=""/>
+      <w:lvlJc w:val="left"/>
+      <w:pPr>
+        <w:ind w:left="6480" w:hanging="360"/>
+      </w:pPr>
+      <w:rPr>
+        <w:rFonts w:ascii="Wingdings" w:hAnsi="Wingdings" w:hint="default"/>
+      </w:rPr>
+    </w:lvl>
+  </w:abstractNum>
+  <w:abstractNum w:abstractNumId="8" w15:restartNumberingAfterBreak="0">
+    <w:nsid w:val="58172AAE"/>
+    <w:multiLevelType w:val="hybridMultilevel"/>
+    <w:tmpl w:val="38C69492"/>
+    <w:lvl w:ilvl="0" w:tplc="04090001">
+      <w:start w:val="1"/>
+      <w:numFmt w:val="bullet"/>
+      <w:lvlText w:val=""/>
+      <w:lvlJc w:val="left"/>
+      <w:pPr>
+        <w:ind w:left="360" w:hanging="360"/>
+      </w:pPr>
+      <w:rPr>
+        <w:rFonts w:ascii="Symbol" w:hAnsi="Symbol" w:hint="default"/>
+      </w:rPr>
+    </w:lvl>
+    <w:lvl w:ilvl="1" w:tplc="04090003" w:tentative="1">
+      <w:start w:val="1"/>
+      <w:numFmt w:val="bullet"/>
+      <w:lvlText w:val="o"/>
+      <w:lvlJc w:val="left"/>
+      <w:pPr>
+        <w:ind w:left="1080" w:hanging="360"/>
+      </w:pPr>
+      <w:rPr>
+        <w:rFonts w:ascii="Courier New" w:hAnsi="Courier New" w:cs="Courier New" w:hint="default"/>
+      </w:rPr>
+    </w:lvl>
+    <w:lvl w:ilvl="2" w:tplc="04090005" w:tentative="1">
+      <w:start w:val="1"/>
+      <w:numFmt w:val="bullet"/>
+      <w:lvlText w:val=""/>
+      <w:lvlJc w:val="left"/>
+      <w:pPr>
+        <w:ind w:left="1800" w:hanging="360"/>
+      </w:pPr>
+      <w:rPr>
+        <w:rFonts w:ascii="Wingdings" w:hAnsi="Wingdings" w:hint="default"/>
+      </w:rPr>
+    </w:lvl>
+    <w:lvl w:ilvl="3" w:tplc="04090001" w:tentative="1">
+      <w:start w:val="1"/>
+      <w:numFmt w:val="bullet"/>
+      <w:lvlText w:val=""/>
+      <w:lvlJc w:val="left"/>
+      <w:pPr>
+        <w:ind w:left="2520" w:hanging="360"/>
+      </w:pPr>
+      <w:rPr>
+        <w:rFonts w:ascii="Symbol" w:hAnsi="Symbol" w:hint="default"/>
+      </w:rPr>
+    </w:lvl>
+    <w:lvl w:ilvl="4" w:tplc="04090003" w:tentative="1">
+      <w:start w:val="1"/>
+      <w:numFmt w:val="bullet"/>
+      <w:lvlText w:val="o"/>
+      <w:lvlJc w:val="left"/>
+      <w:pPr>
+        <w:ind w:left="3240" w:hanging="360"/>
+      </w:pPr>
+      <w:rPr>
+        <w:rFonts w:ascii="Courier New" w:hAnsi="Courier New" w:cs="Courier New" w:hint="default"/>
+      </w:rPr>
+    </w:lvl>
+    <w:lvl w:ilvl="5" w:tplc="04090005" w:tentative="1">
+      <w:start w:val="1"/>
+      <w:numFmt w:val="bullet"/>
+      <w:lvlText w:val=""/>
+      <w:lvlJc w:val="left"/>
+      <w:pPr>
+        <w:ind w:left="3960" w:hanging="360"/>
+      </w:pPr>
+      <w:rPr>
+        <w:rFonts w:ascii="Wingdings" w:hAnsi="Wingdings" w:hint="default"/>
+      </w:rPr>
+    </w:lvl>
+    <w:lvl w:ilvl="6" w:tplc="04090001" w:tentative="1">
+      <w:start w:val="1"/>
+      <w:numFmt w:val="bullet"/>
+      <w:lvlText w:val=""/>
+      <w:lvlJc w:val="left"/>
+      <w:pPr>
+        <w:ind w:left="4680" w:hanging="360"/>
+      </w:pPr>
+      <w:rPr>
+        <w:rFonts w:ascii="Symbol" w:hAnsi="Symbol" w:hint="default"/>
+      </w:rPr>
+    </w:lvl>
+    <w:lvl w:ilvl="7" w:tplc="04090003" w:tentative="1">
+      <w:start w:val="1"/>
+      <w:numFmt w:val="bullet"/>
+      <w:lvlText w:val="o"/>
+      <w:lvlJc w:val="left"/>
+      <w:pPr>
+        <w:ind w:left="5400" w:hanging="360"/>
+      </w:pPr>
+      <w:rPr>
+        <w:rFonts w:ascii="Courier New" w:hAnsi="Courier New" w:cs="Courier New" w:hint="default"/>
+      </w:rPr>
+    </w:lvl>
+    <w:lvl w:ilvl="8" w:tplc="04090005" w:tentative="1">
+      <w:start w:val="1"/>
+      <w:numFmt w:val="bullet"/>
+      <w:lvlText w:val=""/>
+      <w:lvlJc w:val="left"/>
+      <w:pPr>
+        <w:ind w:left="6120" w:hanging="360"/>
+      </w:pPr>
+      <w:rPr>
+        <w:rFonts w:ascii="Wingdings" w:hAnsi="Wingdings" w:hint="default"/>
+      </w:rPr>
+    </w:lvl>
+  </w:abstractNum>
+  <w:abstractNum w:abstractNumId="9" w15:restartNumberingAfterBreak="0">
+    <w:nsid w:val="658C68B6"/>
+    <w:multiLevelType w:val="hybridMultilevel"/>
+    <w:tmpl w:val="CFB88290"/>
+    <w:lvl w:ilvl="0" w:tplc="04090001">
+      <w:start w:val="1"/>
+      <w:numFmt w:val="bullet"/>
+      <w:lvlText w:val=""/>
+      <w:lvlJc w:val="left"/>
+      <w:pPr>
+        <w:ind w:left="1080" w:hanging="360"/>
+      </w:pPr>
+      <w:rPr>
+        <w:rFonts w:ascii="Symbol" w:hAnsi="Symbol" w:hint="default"/>
+      </w:rPr>
+    </w:lvl>
+    <w:lvl w:ilvl="1" w:tplc="04090003" w:tentative="1">
+      <w:start w:val="1"/>
+      <w:numFmt w:val="bullet"/>
+      <w:lvlText w:val="o"/>
+      <w:lvlJc w:val="left"/>
+      <w:pPr>
+        <w:ind w:left="1800" w:hanging="360"/>
+      </w:pPr>
+      <w:rPr>
+        <w:rFonts w:ascii="Courier New" w:hAnsi="Courier New" w:cs="Courier New" w:hint="default"/>
+      </w:rPr>
+    </w:lvl>
+    <w:lvl w:ilvl="2" w:tplc="04090005" w:tentative="1">
+      <w:start w:val="1"/>
+      <w:numFmt w:val="bullet"/>
+      <w:lvlText w:val=""/>
+      <w:lvlJc w:val="left"/>
+      <w:pPr>
+        <w:ind w:left="2520" w:hanging="360"/>
+      </w:pPr>
+      <w:rPr>
+        <w:rFonts w:ascii="Wingdings" w:hAnsi="Wingdings" w:hint="default"/>
+      </w:rPr>
+    </w:lvl>
+    <w:lvl w:ilvl="3" w:tplc="04090001" w:tentative="1">
+      <w:start w:val="1"/>
+      <w:numFmt w:val="bullet"/>
+      <w:lvlText w:val=""/>
+      <w:lvlJc w:val="left"/>
+      <w:pPr>
+        <w:ind w:left="3240" w:hanging="360"/>
+      </w:pPr>
+      <w:rPr>
+        <w:rFonts w:ascii="Symbol" w:hAnsi="Symbol" w:hint="default"/>
+      </w:rPr>
+    </w:lvl>
+    <w:lvl w:ilvl="4" w:tplc="04090003" w:tentative="1">
+      <w:start w:val="1"/>
+      <w:numFmt w:val="bullet"/>
+      <w:lvlText w:val="o"/>
+      <w:lvlJc w:val="left"/>
+      <w:pPr>
+        <w:ind w:left="3960" w:hanging="360"/>
+      </w:pPr>
+      <w:rPr>
+        <w:rFonts w:ascii="Courier New" w:hAnsi="Courier New" w:cs="Courier New" w:hint="default"/>
+      </w:rPr>
+    </w:lvl>
+    <w:lvl w:ilvl="5" w:tplc="04090005" w:tentative="1">
+      <w:start w:val="1"/>
+      <w:numFmt w:val="bullet"/>
+      <w:lvlText w:val=""/>
+      <w:lvlJc w:val="left"/>
+      <w:pPr>
+        <w:ind w:left="4680" w:hanging="360"/>
+      </w:pPr>
+      <w:rPr>
+        <w:rFonts w:ascii="Wingdings" w:hAnsi="Wingdings" w:hint="default"/>
+      </w:rPr>
+    </w:lvl>
+    <w:lvl w:ilvl="6" w:tplc="04090001" w:tentative="1">
+      <w:start w:val="1"/>
+      <w:numFmt w:val="bullet"/>
+      <w:lvlText w:val=""/>
+      <w:lvlJc w:val="left"/>
+      <w:pPr>
+        <w:ind w:left="5400" w:hanging="360"/>
+      </w:pPr>
+      <w:rPr>
+        <w:rFonts w:ascii="Symbol" w:hAnsi="Symbol" w:hint="default"/>
+      </w:rPr>
+    </w:lvl>
+    <w:lvl w:ilvl="7" w:tplc="04090003" w:tentative="1">
+      <w:start w:val="1"/>
+      <w:numFmt w:val="bullet"/>
+      <w:lvlText w:val="o"/>
+      <w:lvlJc w:val="left"/>
+      <w:pPr>
+        <w:ind w:left="6120" w:hanging="360"/>
+      </w:pPr>
+      <w:rPr>
+        <w:rFonts w:ascii="Courier New" w:hAnsi="Courier New" w:cs="Courier New" w:hint="default"/>
+      </w:rPr>
+    </w:lvl>
+    <w:lvl w:ilvl="8" w:tplc="04090005" w:tentative="1">
+      <w:start w:val="1"/>
+      <w:numFmt w:val="bullet"/>
+      <w:lvlText w:val=""/>
+      <w:lvlJc w:val="left"/>
+      <w:pPr>
+        <w:ind w:left="6840" w:hanging="360"/>
+      </w:pPr>
+      <w:rPr>
+        <w:rFonts w:ascii="Wingdings" w:hAnsi="Wingdings" w:hint="default"/>
+      </w:rPr>
+    </w:lvl>
+  </w:abstractNum>
+  <w:abstractNum w:abstractNumId="10" w15:restartNumberingAfterBreak="0">
+    <w:nsid w:val="7A783017"/>
+    <w:multiLevelType w:val="hybridMultilevel"/>
+    <w:tmpl w:val="217AA130"/>
+    <w:lvl w:ilvl="0" w:tplc="04090001">
+      <w:start w:val="1"/>
+      <w:numFmt w:val="bullet"/>
+      <w:lvlText w:val=""/>
+      <w:lvlJc w:val="left"/>
+      <w:pPr>
+        <w:ind w:left="720" w:hanging="360"/>
+      </w:pPr>
+      <w:rPr>
+        <w:rFonts w:ascii="Symbol" w:hAnsi="Symbol" w:hint="default"/>
+      </w:rPr>
+    </w:lvl>
+    <w:lvl w:ilvl="1" w:tplc="FFFFFFFF" w:tentative="1">
+      <w:start w:val="1"/>
+      <w:numFmt w:val="lowerLetter"/>
+      <w:lvlText w:val="%2."/>
+      <w:lvlJc w:val="left"/>
+      <w:pPr>
+        <w:ind w:left="1440" w:hanging="360"/>
+      </w:pPr>
+    </w:lvl>
+    <w:lvl w:ilvl="2" w:tplc="FFFFFFFF" w:tentative="1">
+      <w:start w:val="1"/>
+      <w:numFmt w:val="lowerRoman"/>
+      <w:lvlText w:val="%3."/>
+      <w:lvlJc w:val="right"/>
+      <w:pPr>
+        <w:ind w:left="2160" w:hanging="180"/>
+      </w:pPr>
+    </w:lvl>
+    <w:lvl w:ilvl="3" w:tplc="FFFFFFFF" w:tentative="1">
+      <w:start w:val="1"/>
+      <w:numFmt w:val="decimal"/>
+      <w:lvlText w:val="%4."/>
+      <w:lvlJc w:val="left"/>
+      <w:pPr>
+        <w:ind w:left="2880" w:hanging="360"/>
+      </w:pPr>
+    </w:lvl>
+    <w:lvl w:ilvl="4" w:tplc="FFFFFFFF" w:tentative="1">
+      <w:start w:val="1"/>
+      <w:numFmt w:val="lowerLetter"/>
+      <w:lvlText w:val="%5."/>
+      <w:lvlJc w:val="left"/>
+      <w:pPr>
+        <w:ind w:left="3600" w:hanging="360"/>
+      </w:pPr>
+    </w:lvl>
+    <w:lvl w:ilvl="5" w:tplc="FFFFFFFF" w:tentative="1">
+      <w:start w:val="1"/>
+      <w:numFmt w:val="lowerRoman"/>
+      <w:lvlText w:val="%6."/>
+      <w:lvlJc w:val="right"/>
+      <w:pPr>
+        <w:ind w:left="4320" w:hanging="180"/>
+      </w:pPr>
+    </w:lvl>
+    <w:lvl w:ilvl="6" w:tplc="FFFFFFFF" w:tentative="1">
+      <w:start w:val="1"/>
+      <w:numFmt w:val="decimal"/>
+      <w:lvlText w:val="%7."/>
+      <w:lvlJc w:val="left"/>
+      <w:pPr>
+        <w:ind w:left="5040" w:hanging="360"/>
+      </w:pPr>
+    </w:lvl>
+    <w:lvl w:ilvl="7" w:tplc="FFFFFFFF" w:tentative="1">
+      <w:start w:val="1"/>
+      <w:numFmt w:val="lowerLetter"/>
+      <w:lvlText w:val="%8."/>
+      <w:lvlJc w:val="left"/>
+      <w:pPr>
+        <w:ind w:left="5760" w:hanging="360"/>
+      </w:pPr>
+    </w:lvl>
+    <w:lvl w:ilvl="8" w:tplc="FFFFFFFF" w:tentative="1">
+      <w:start w:val="1"/>
+      <w:numFmt w:val="lowerRoman"/>
+      <w:lvlText w:val="%9."/>
+      <w:lvlJc w:val="right"/>
+      <w:pPr>
+        <w:ind w:left="6480" w:hanging="180"/>
+      </w:pPr>
+    </w:lvl>
+  </w:abstractNum>
   <w:num w:numId="1" w16cid:durableId="602883460">
     <w:abstractNumId w:val="0"/>
+  </w:num>
+  <w:num w:numId="2" w16cid:durableId="45230107">
+    <w:abstractNumId w:val="1"/>
+  </w:num>
+  <w:num w:numId="3" w16cid:durableId="1057506861">
+    <w:abstractNumId w:val="2"/>
+  </w:num>
+  <w:num w:numId="4" w16cid:durableId="17242432">
+    <w:abstractNumId w:val="3"/>
+  </w:num>
+  <w:num w:numId="5" w16cid:durableId="1405102326">
+    <w:abstractNumId w:val="4"/>
+  </w:num>
+  <w:num w:numId="6" w16cid:durableId="8219552">
+    <w:abstractNumId w:val="6"/>
+  </w:num>
+  <w:num w:numId="7" w16cid:durableId="2062054307">
+    <w:abstractNumId w:val="5"/>
+  </w:num>
+  <w:num w:numId="8" w16cid:durableId="740177129">
+    <w:abstractNumId w:val="10"/>
+  </w:num>
+  <w:num w:numId="9" w16cid:durableId="634877215">
+    <w:abstractNumId w:val="9"/>
+  </w:num>
+  <w:num w:numId="10" w16cid:durableId="299925104">
+    <w:abstractNumId w:val="8"/>
+  </w:num>
+  <w:num w:numId="11" w16cid:durableId="1298683663">
+    <w:abstractNumId w:val="7"/>
   </w:num>
 </w:numbering>
 </file>
@@ -835,6 +2056,17 @@
     <w:semiHidden/>
     <w:unhideWhenUsed/>
   </w:style>
+  <w:style w:type="paragraph" w:styleId="ListParagraph">
+    <w:name w:val="List Paragraph"/>
+    <w:basedOn w:val="Normal"/>
+    <w:uiPriority w:val="34"/>
+    <w:qFormat/>
+    <w:rsid w:val="00795B61"/>
+    <w:pPr>
+      <w:ind w:left="720"/>
+      <w:contextualSpacing/>
+    </w:pPr>
+  </w:style>
 </w:styles>
 </file>
 

</xml_diff>